<commit_message>
pre-processamento completo (sampling e verificação da distribuição)
</commit_message>
<xml_diff>
--- a/Project Proposal.docx
+++ b/Project Proposal.docx
@@ -1,6 +1,6 @@
 
 <file path=word/document.xml><?xml version="1.0" encoding="utf-8"?>
-<w:document xmlns:wpc="http://schemas.microsoft.com/office/word/2010/wordprocessingCanvas" xmlns:cx="http://schemas.microsoft.com/office/drawing/2014/chartex" xmlns:mc="http://schemas.openxmlformats.org/markup-compatibility/2006" xmlns:o="urn:schemas-microsoft-com:office:office" xmlns:r="http://schemas.openxmlformats.org/officeDocument/2006/relationships" xmlns:m="http://schemas.openxmlformats.org/officeDocument/2006/math" xmlns:v="urn:schemas-microsoft-com:vml" xmlns:wp14="http://schemas.microsoft.com/office/word/2010/wordprocessingDrawing" xmlns:wp="http://schemas.openxmlformats.org/drawingml/2006/wordprocessingDrawing" xmlns:w10="urn:schemas-microsoft-com:office:word" xmlns:w="http://schemas.openxmlformats.org/wordprocessingml/2006/main" xmlns:w14="http://schemas.microsoft.com/office/word/2010/wordml" xmlns:w15="http://schemas.microsoft.com/office/word/2012/wordml" xmlns:w16se="http://schemas.microsoft.com/office/word/2015/wordml/symex" xmlns:wpg="http://schemas.microsoft.com/office/word/2010/wordprocessingGroup" xmlns:wpi="http://schemas.microsoft.com/office/word/2010/wordprocessingInk" xmlns:wne="http://schemas.microsoft.com/office/word/2006/wordml" xmlns:wps="http://schemas.microsoft.com/office/word/2010/wordprocessingShape" mc:Ignorable="w14 w15 w16se wp14">
+<w:document xmlns:wpc="http://schemas.microsoft.com/office/word/2010/wordprocessingCanvas" xmlns:cx="http://schemas.microsoft.com/office/drawing/2014/chartex" xmlns:cx1="http://schemas.microsoft.com/office/drawing/2015/9/8/chartex" xmlns:cx2="http://schemas.microsoft.com/office/drawing/2015/10/21/chartex" xmlns:cx3="http://schemas.microsoft.com/office/drawing/2016/5/9/chartex" xmlns:cx4="http://schemas.microsoft.com/office/drawing/2016/5/10/chartex" xmlns:cx5="http://schemas.microsoft.com/office/drawing/2016/5/11/chartex" xmlns:cx6="http://schemas.microsoft.com/office/drawing/2016/5/12/chartex" xmlns:cx7="http://schemas.microsoft.com/office/drawing/2016/5/13/chartex" xmlns:cx8="http://schemas.microsoft.com/office/drawing/2016/5/14/chartex" xmlns:mc="http://schemas.openxmlformats.org/markup-compatibility/2006" xmlns:aink="http://schemas.microsoft.com/office/drawing/2016/ink" xmlns:am3d="http://schemas.microsoft.com/office/drawing/2017/model3d" xmlns:o="urn:schemas-microsoft-com:office:office" xmlns:r="http://schemas.openxmlformats.org/officeDocument/2006/relationships" xmlns:m="http://schemas.openxmlformats.org/officeDocument/2006/math" xmlns:v="urn:schemas-microsoft-com:vml" xmlns:wp14="http://schemas.microsoft.com/office/word/2010/wordprocessingDrawing" xmlns:wp="http://schemas.openxmlformats.org/drawingml/2006/wordprocessingDrawing" xmlns:w10="urn:schemas-microsoft-com:office:word" xmlns:w="http://schemas.openxmlformats.org/wordprocessingml/2006/main" xmlns:w14="http://schemas.microsoft.com/office/word/2010/wordml" xmlns:w15="http://schemas.microsoft.com/office/word/2012/wordml" xmlns:w16cid="http://schemas.microsoft.com/office/word/2016/wordml/cid" xmlns:w16se="http://schemas.microsoft.com/office/word/2015/wordml/symex" xmlns:wpg="http://schemas.microsoft.com/office/word/2010/wordprocessingGroup" xmlns:wpi="http://schemas.microsoft.com/office/word/2010/wordprocessingInk" xmlns:wne="http://schemas.microsoft.com/office/word/2006/wordml" xmlns:wps="http://schemas.microsoft.com/office/word/2010/wordprocessingShape" mc:Ignorable="w14 w15 w16se w16cid wp14">
   <w:body>
     <w:p>
       <w:r>
@@ -25,12 +25,40 @@
       </w:r>
     </w:p>
     <w:p>
-      <w:r>
-        <w:rPr>
-          <w:lang w:val="en-GB"/>
-        </w:rPr>
-        <w:t>It’s huge</w:t>
-      </w:r>
+      <w:pPr>
+        <w:rPr>
+          <w:lang w:val="en-GB"/>
+        </w:rPr>
+      </w:pPr>
+      <w:r>
+        <w:rPr>
+          <w:lang w:val="en-GB"/>
+        </w:rPr>
+        <w:t>The dataset is divided in 4 different parts, from the year 2001 to the year 2017. The total of entries across all the different parts is around 6 million and it has a total of 22 features.</w:t>
+      </w:r>
+    </w:p>
+    <w:p>
+      <w:pPr>
+        <w:rPr>
+          <w:lang w:val="en-GB"/>
+        </w:rPr>
+      </w:pPr>
+      <w:r>
+        <w:rPr>
+          <w:lang w:val="en-GB"/>
+        </w:rPr>
+        <w:t>Exploring the dataset, it is possible to see that some features have a considerable amount of missing values, for example the features related to geographic location.</w:t>
+      </w:r>
+    </w:p>
+    <w:p>
+      <w:r>
+        <w:t xml:space="preserve">Since the number of features </w:t>
+      </w:r>
+      <w:r>
+        <w:t>is quite large, it can slow down the pre-processing a bit, so for each problem we single out the most relevant features. For example, when the problem requires geographic location we only consider features that provide this location and the type of crime/year to answer the question proposed.</w:t>
+      </w:r>
+      <w:bookmarkStart w:id="0" w:name="_GoBack"/>
+      <w:bookmarkEnd w:id="0"/>
     </w:p>
     <w:p>
       <w:pPr>
@@ -108,13 +136,7 @@
         <w:rPr>
           <w:lang w:val="en-GB"/>
         </w:rPr>
-        <w:t>? Where should the police focus whe</w:t>
-      </w:r>
-      <w:r>
-        <w:rPr>
-          <w:lang w:val="en-GB"/>
-        </w:rPr>
-        <w:t>n dispatching cars?</w:t>
+        <w:t>? Where should the police focus when dispatching cars?</w:t>
       </w:r>
     </w:p>
     <w:p>
@@ -252,7 +274,6 @@
           <w:lang w:val="en-GB"/>
         </w:rPr>
       </w:pPr>
-      <w:bookmarkStart w:id="0" w:name="_GoBack"/>
       <w:r>
         <w:rPr>
           <w:lang w:val="en-US"/>
@@ -296,7 +317,6 @@
         <w:t xml:space="preserve"> in maps.</w:t>
       </w:r>
     </w:p>
-    <w:bookmarkEnd w:id="0"/>
     <w:p>
       <w:pPr>
         <w:rPr>
@@ -322,7 +342,7 @@
 </file>
 
 <file path=word/numbering.xml><?xml version="1.0" encoding="utf-8"?>
-<w:numbering xmlns:wpc="http://schemas.microsoft.com/office/word/2010/wordprocessingCanvas" xmlns:cx="http://schemas.microsoft.com/office/drawing/2014/chartex" xmlns:mc="http://schemas.openxmlformats.org/markup-compatibility/2006" xmlns:o="urn:schemas-microsoft-com:office:office" xmlns:r="http://schemas.openxmlformats.org/officeDocument/2006/relationships" xmlns:m="http://schemas.openxmlformats.org/officeDocument/2006/math" xmlns:v="urn:schemas-microsoft-com:vml" xmlns:wp14="http://schemas.microsoft.com/office/word/2010/wordprocessingDrawing" xmlns:wp="http://schemas.openxmlformats.org/drawingml/2006/wordprocessingDrawing" xmlns:w10="urn:schemas-microsoft-com:office:word" xmlns:w="http://schemas.openxmlformats.org/wordprocessingml/2006/main" xmlns:w14="http://schemas.microsoft.com/office/word/2010/wordml" xmlns:w15="http://schemas.microsoft.com/office/word/2012/wordml" xmlns:w16se="http://schemas.microsoft.com/office/word/2015/wordml/symex" xmlns:wpg="http://schemas.microsoft.com/office/word/2010/wordprocessingGroup" xmlns:wpi="http://schemas.microsoft.com/office/word/2010/wordprocessingInk" xmlns:wne="http://schemas.microsoft.com/office/word/2006/wordml" xmlns:wps="http://schemas.microsoft.com/office/word/2010/wordprocessingShape" mc:Ignorable="w14 w15 w16se wp14">
+<w:numbering xmlns:wpc="http://schemas.microsoft.com/office/word/2010/wordprocessingCanvas" xmlns:cx="http://schemas.microsoft.com/office/drawing/2014/chartex" xmlns:cx1="http://schemas.microsoft.com/office/drawing/2015/9/8/chartex" xmlns:cx2="http://schemas.microsoft.com/office/drawing/2015/10/21/chartex" xmlns:cx3="http://schemas.microsoft.com/office/drawing/2016/5/9/chartex" xmlns:cx4="http://schemas.microsoft.com/office/drawing/2016/5/10/chartex" xmlns:cx5="http://schemas.microsoft.com/office/drawing/2016/5/11/chartex" xmlns:cx6="http://schemas.microsoft.com/office/drawing/2016/5/12/chartex" xmlns:cx7="http://schemas.microsoft.com/office/drawing/2016/5/13/chartex" xmlns:cx8="http://schemas.microsoft.com/office/drawing/2016/5/14/chartex" xmlns:mc="http://schemas.openxmlformats.org/markup-compatibility/2006" xmlns:aink="http://schemas.microsoft.com/office/drawing/2016/ink" xmlns:am3d="http://schemas.microsoft.com/office/drawing/2017/model3d" xmlns:o="urn:schemas-microsoft-com:office:office" xmlns:r="http://schemas.openxmlformats.org/officeDocument/2006/relationships" xmlns:m="http://schemas.openxmlformats.org/officeDocument/2006/math" xmlns:v="urn:schemas-microsoft-com:vml" xmlns:wp14="http://schemas.microsoft.com/office/word/2010/wordprocessingDrawing" xmlns:wp="http://schemas.openxmlformats.org/drawingml/2006/wordprocessingDrawing" xmlns:w10="urn:schemas-microsoft-com:office:word" xmlns:w="http://schemas.openxmlformats.org/wordprocessingml/2006/main" xmlns:w14="http://schemas.microsoft.com/office/word/2010/wordml" xmlns:w15="http://schemas.microsoft.com/office/word/2012/wordml" xmlns:w16cid="http://schemas.microsoft.com/office/word/2016/wordml/cid" xmlns:w16se="http://schemas.microsoft.com/office/word/2015/wordml/symex" xmlns:wpg="http://schemas.microsoft.com/office/word/2010/wordprocessingGroup" xmlns:wpi="http://schemas.microsoft.com/office/word/2010/wordprocessingInk" xmlns:wne="http://schemas.microsoft.com/office/word/2006/wordml" xmlns:wps="http://schemas.microsoft.com/office/word/2010/wordprocessingShape" mc:Ignorable="w14 w15 w16se w16cid wp14">
   <w:abstractNum w:abstractNumId="0" w15:restartNumberingAfterBreak="0">
     <w:nsid w:val="07504298"/>
     <w:multiLevelType w:val="hybridMultilevel"/>
@@ -1056,7 +1076,7 @@
 </file>
 
 <file path=word/styles.xml><?xml version="1.0" encoding="utf-8"?>
-<w:styles xmlns:mc="http://schemas.openxmlformats.org/markup-compatibility/2006" xmlns:r="http://schemas.openxmlformats.org/officeDocument/2006/relationships" xmlns:w="http://schemas.openxmlformats.org/wordprocessingml/2006/main" xmlns:w14="http://schemas.microsoft.com/office/word/2010/wordml" xmlns:w15="http://schemas.microsoft.com/office/word/2012/wordml" xmlns:w16se="http://schemas.microsoft.com/office/word/2015/wordml/symex" mc:Ignorable="w14 w15 w16se">
+<w:styles xmlns:mc="http://schemas.openxmlformats.org/markup-compatibility/2006" xmlns:r="http://schemas.openxmlformats.org/officeDocument/2006/relationships" xmlns:w="http://schemas.openxmlformats.org/wordprocessingml/2006/main" xmlns:w14="http://schemas.microsoft.com/office/word/2010/wordml" xmlns:w15="http://schemas.microsoft.com/office/word/2012/wordml" xmlns:w16cid="http://schemas.microsoft.com/office/word/2016/wordml/cid" xmlns:w16se="http://schemas.microsoft.com/office/word/2015/wordml/symex" mc:Ignorable="w14 w15 w16se w16cid">
   <w:docDefaults>
     <w:rPrDefault>
       <w:rPr>
@@ -1072,7 +1092,7 @@
       </w:pPr>
     </w:pPrDefault>
   </w:docDefaults>
-  <w:latentStyles w:defLockedState="0" w:defUIPriority="99" w:defSemiHidden="0" w:defUnhideWhenUsed="0" w:defQFormat="0" w:count="371">
+  <w:latentStyles w:defLockedState="0" w:defUIPriority="99" w:defSemiHidden="0" w:defUnhideWhenUsed="0" w:defQFormat="0" w:count="376">
     <w:lsdException w:name="Normal" w:uiPriority="0" w:qFormat="1"/>
     <w:lsdException w:name="heading 1" w:uiPriority="9" w:qFormat="1"/>
     <w:lsdException w:name="heading 2" w:semiHidden="1" w:uiPriority="9" w:unhideWhenUsed="1" w:qFormat="1"/>
@@ -1178,7 +1198,6 @@
     <w:lsdException w:name="HTML Sample" w:semiHidden="1" w:unhideWhenUsed="1"/>
     <w:lsdException w:name="HTML Typewriter" w:semiHidden="1" w:unhideWhenUsed="1"/>
     <w:lsdException w:name="HTML Variable" w:semiHidden="1" w:unhideWhenUsed="1"/>
-    <w:lsdException w:name="Normal Table" w:semiHidden="1" w:unhideWhenUsed="1"/>
     <w:lsdException w:name="annotation subject" w:semiHidden="1" w:unhideWhenUsed="1"/>
     <w:lsdException w:name="No List" w:semiHidden="1" w:unhideWhenUsed="1"/>
     <w:lsdException w:name="Outline List 1" w:semiHidden="1" w:unhideWhenUsed="1"/>
@@ -1221,11 +1240,8 @@
     <w:lsdException w:name="Table Contemporary" w:semiHidden="1" w:unhideWhenUsed="1"/>
     <w:lsdException w:name="Table Elegant" w:semiHidden="1" w:unhideWhenUsed="1"/>
     <w:lsdException w:name="Table Professional" w:semiHidden="1" w:unhideWhenUsed="1"/>
-    <w:lsdException w:name="Table Subtle 1" w:semiHidden="1" w:unhideWhenUsed="1"/>
     <w:lsdException w:name="Table Subtle 2" w:semiHidden="1" w:unhideWhenUsed="1"/>
     <w:lsdException w:name="Table Web 1" w:semiHidden="1" w:unhideWhenUsed="1"/>
-    <w:lsdException w:name="Table Web 2" w:semiHidden="1" w:unhideWhenUsed="1"/>
-    <w:lsdException w:name="Table Web 3" w:semiHidden="1" w:unhideWhenUsed="1"/>
     <w:lsdException w:name="Balloon Text" w:semiHidden="1" w:unhideWhenUsed="1"/>
     <w:lsdException w:name="Table Grid" w:uiPriority="39"/>
     <w:lsdException w:name="Table Theme" w:semiHidden="1" w:unhideWhenUsed="1"/>
@@ -1444,17 +1460,23 @@
     <w:lsdException w:name="List Table 5 Dark Accent 6" w:uiPriority="50"/>
     <w:lsdException w:name="List Table 6 Colorful Accent 6" w:uiPriority="51"/>
     <w:lsdException w:name="List Table 7 Colorful Accent 6" w:uiPriority="52"/>
+    <w:lsdException w:name="Mention" w:semiHidden="1" w:unhideWhenUsed="1"/>
+    <w:lsdException w:name="Smart Hyperlink" w:semiHidden="1" w:unhideWhenUsed="1"/>
+    <w:lsdException w:name="Hashtag" w:semiHidden="1" w:unhideWhenUsed="1"/>
+    <w:lsdException w:name="Unresolved Mention" w:semiHidden="1" w:unhideWhenUsed="1"/>
+    <w:lsdException w:name="Smart Link" w:semiHidden="1" w:unhideWhenUsed="1"/>
   </w:latentStyles>
   <w:style w:type="paragraph" w:default="1" w:styleId="Normal">
     <w:name w:val="Normal"/>
     <w:qFormat/>
   </w:style>
-  <w:style w:type="character" w:default="1" w:styleId="DefaultParagraphFont">
+  <w:style w:type="character" w:default="1" w:styleId="Tipodeletrapredefinidodopargrafo">
     <w:name w:val="Default Paragraph Font"/>
     <w:uiPriority w:val="1"/>
+    <w:semiHidden/>
     <w:unhideWhenUsed/>
   </w:style>
-  <w:style w:type="table" w:default="1" w:styleId="TableNormal">
+  <w:style w:type="table" w:default="1" w:styleId="Tabelanormal">
     <w:name w:val="Normal Table"/>
     <w:uiPriority w:val="99"/>
     <w:semiHidden/>
@@ -1469,13 +1491,13 @@
       </w:tblCellMar>
     </w:tblPr>
   </w:style>
-  <w:style w:type="numbering" w:default="1" w:styleId="NoList">
+  <w:style w:type="numbering" w:default="1" w:styleId="Semlista">
     <w:name w:val="No List"/>
     <w:uiPriority w:val="99"/>
     <w:semiHidden/>
     <w:unhideWhenUsed/>
   </w:style>
-  <w:style w:type="paragraph" w:styleId="ListParagraph">
+  <w:style w:type="paragraph" w:styleId="PargrafodaLista">
     <w:name w:val="List Paragraph"/>
     <w:basedOn w:val="Normal"/>
     <w:uiPriority w:val="34"/>

</xml_diff>